<commit_message>
Noi dung buoi hoc ngay 2 - CSS
</commit_message>
<xml_diff>
--- a/Day01_HTML/Bai_tap_ve_nha/Nhan_xet_bai_tap_ngay_1_HTML.docx
+++ b/Day01_HTML/Bai_tap_ve_nha/Nhan_xet_bai_tap_ngay_1_HTML.docx
@@ -5089,8 +5089,6 @@
             <w:r>
               <w:t>7</w:t>
             </w:r>
-            <w:bookmarkStart w:id="0" w:name="_GoBack"/>
-            <w:bookmarkEnd w:id="0"/>
           </w:p>
         </w:tc>
         <w:tc>
@@ -6087,6 +6085,2765 @@
             <w:proofErr w:type="spellEnd"/>
             <w:r>
               <w:t xml:space="preserve"> Submit form</w:t>
+            </w:r>
+          </w:p>
+        </w:tc>
+      </w:tr>
+      <w:tr>
+        <w:tc>
+          <w:tcPr>
+            <w:tcW w:w="630" w:type="dxa"/>
+          </w:tcPr>
+          <w:p>
+            <w:r>
+              <w:lastRenderedPageBreak/>
+              <w:t>8</w:t>
+            </w:r>
+          </w:p>
+        </w:tc>
+        <w:tc>
+          <w:tcPr>
+            <w:tcW w:w="1080" w:type="dxa"/>
+          </w:tcPr>
+          <w:p>
+            <w:proofErr w:type="spellStart"/>
+            <w:r>
+              <w:t>Đoàn</w:t>
+            </w:r>
+            <w:proofErr w:type="spellEnd"/>
+            <w:r>
+              <w:t xml:space="preserve"> </w:t>
+            </w:r>
+            <w:proofErr w:type="spellStart"/>
+            <w:r>
+              <w:t>Quang</w:t>
+            </w:r>
+            <w:proofErr w:type="spellEnd"/>
+            <w:r>
+              <w:t xml:space="preserve"> </w:t>
+            </w:r>
+            <w:proofErr w:type="spellStart"/>
+            <w:r>
+              <w:t>Linh</w:t>
+            </w:r>
+            <w:proofErr w:type="spellEnd"/>
+          </w:p>
+        </w:tc>
+        <w:tc>
+          <w:tcPr>
+            <w:tcW w:w="2520" w:type="dxa"/>
+          </w:tcPr>
+          <w:p>
+            <w:r>
+              <w:rPr>
+                <w:lang w:val="vi-VN"/>
+              </w:rPr>
+              <w:t xml:space="preserve">+ </w:t>
+            </w:r>
+            <w:proofErr w:type="spellStart"/>
+            <w:r>
+              <w:t>Kiến</w:t>
+            </w:r>
+            <w:proofErr w:type="spellEnd"/>
+            <w:r>
+              <w:t xml:space="preserve"> </w:t>
+            </w:r>
+            <w:proofErr w:type="spellStart"/>
+            <w:r>
+              <w:t>thức</w:t>
+            </w:r>
+            <w:proofErr w:type="spellEnd"/>
+            <w:r>
+              <w:t xml:space="preserve"> </w:t>
+            </w:r>
+            <w:proofErr w:type="spellStart"/>
+            <w:r>
+              <w:t>căn</w:t>
+            </w:r>
+            <w:proofErr w:type="spellEnd"/>
+            <w:r>
+              <w:t xml:space="preserve"> </w:t>
+            </w:r>
+            <w:proofErr w:type="spellStart"/>
+            <w:r>
+              <w:t>bản</w:t>
+            </w:r>
+            <w:proofErr w:type="spellEnd"/>
+            <w:r>
+              <w:t xml:space="preserve"> </w:t>
+            </w:r>
+            <w:proofErr w:type="spellStart"/>
+            <w:r>
+              <w:t>về</w:t>
+            </w:r>
+            <w:proofErr w:type="spellEnd"/>
+            <w:r>
+              <w:t xml:space="preserve"> HTML</w:t>
+            </w:r>
+            <w:r>
+              <w:t xml:space="preserve"> </w:t>
+            </w:r>
+            <w:proofErr w:type="spellStart"/>
+            <w:r>
+              <w:t>rất</w:t>
+            </w:r>
+            <w:proofErr w:type="spellEnd"/>
+            <w:r>
+              <w:t xml:space="preserve"> </w:t>
+            </w:r>
+            <w:proofErr w:type="spellStart"/>
+            <w:r>
+              <w:t>tốt</w:t>
+            </w:r>
+            <w:proofErr w:type="spellEnd"/>
+          </w:p>
+          <w:p>
+            <w:r>
+              <w:t xml:space="preserve">+ </w:t>
+            </w:r>
+            <w:proofErr w:type="spellStart"/>
+            <w:r>
+              <w:t>Mức</w:t>
+            </w:r>
+            <w:proofErr w:type="spellEnd"/>
+            <w:r>
+              <w:t xml:space="preserve"> </w:t>
+            </w:r>
+            <w:proofErr w:type="spellStart"/>
+            <w:r>
+              <w:t>đáp</w:t>
+            </w:r>
+            <w:proofErr w:type="spellEnd"/>
+            <w:r>
+              <w:t xml:space="preserve"> </w:t>
+            </w:r>
+            <w:proofErr w:type="spellStart"/>
+            <w:r>
+              <w:t>ứng</w:t>
+            </w:r>
+            <w:proofErr w:type="spellEnd"/>
+            <w:r>
+              <w:t xml:space="preserve"> 10 </w:t>
+            </w:r>
+            <w:proofErr w:type="spellStart"/>
+            <w:r>
+              <w:t>bài</w:t>
+            </w:r>
+            <w:proofErr w:type="spellEnd"/>
+            <w:r>
+              <w:t xml:space="preserve"> </w:t>
+            </w:r>
+            <w:proofErr w:type="spellStart"/>
+            <w:r>
+              <w:t>tập</w:t>
+            </w:r>
+            <w:proofErr w:type="spellEnd"/>
+            <w:r>
+              <w:t xml:space="preserve"> </w:t>
+            </w:r>
+            <w:proofErr w:type="spellStart"/>
+            <w:r>
+              <w:t>đã</w:t>
+            </w:r>
+            <w:proofErr w:type="spellEnd"/>
+            <w:r>
+              <w:t xml:space="preserve"> </w:t>
+            </w:r>
+            <w:proofErr w:type="spellStart"/>
+            <w:r>
+              <w:t>làm</w:t>
+            </w:r>
+            <w:proofErr w:type="spellEnd"/>
+            <w:r>
+              <w:t xml:space="preserve"> &gt; 9</w:t>
+            </w:r>
+            <w:r>
+              <w:t>6</w:t>
+            </w:r>
+            <w:r>
+              <w:t>%</w:t>
+            </w:r>
+          </w:p>
+          <w:p/>
+        </w:tc>
+        <w:tc>
+          <w:tcPr>
+            <w:tcW w:w="7290" w:type="dxa"/>
+          </w:tcPr>
+          <w:p>
+            <w:r>
+              <w:t xml:space="preserve">+ </w:t>
+            </w:r>
+            <w:proofErr w:type="spellStart"/>
+            <w:r>
+              <w:t>Bài</w:t>
+            </w:r>
+            <w:proofErr w:type="spellEnd"/>
+            <w:r>
+              <w:t xml:space="preserve"> 1 </w:t>
+            </w:r>
+            <w:proofErr w:type="spellStart"/>
+            <w:r>
+              <w:t>đang</w:t>
+            </w:r>
+            <w:proofErr w:type="spellEnd"/>
+            <w:r>
+              <w:t xml:space="preserve"> </w:t>
+            </w:r>
+            <w:proofErr w:type="spellStart"/>
+            <w:r>
+              <w:t>thiếu</w:t>
+            </w:r>
+            <w:proofErr w:type="spellEnd"/>
+            <w:r>
+              <w:t xml:space="preserve"> 2 </w:t>
+            </w:r>
+            <w:proofErr w:type="spellStart"/>
+            <w:r>
+              <w:t>đường</w:t>
+            </w:r>
+            <w:proofErr w:type="spellEnd"/>
+            <w:r>
+              <w:t xml:space="preserve"> </w:t>
+            </w:r>
+            <w:proofErr w:type="spellStart"/>
+            <w:r>
+              <w:t>kẻ</w:t>
+            </w:r>
+            <w:proofErr w:type="spellEnd"/>
+            <w:r>
+              <w:t xml:space="preserve"> </w:t>
+            </w:r>
+            <w:proofErr w:type="spellStart"/>
+            <w:r>
+              <w:t>ngang</w:t>
+            </w:r>
+            <w:proofErr w:type="spellEnd"/>
+            <w:r>
+              <w:t xml:space="preserve"> </w:t>
+            </w:r>
+            <w:proofErr w:type="spellStart"/>
+            <w:r>
+              <w:t>trên</w:t>
+            </w:r>
+            <w:proofErr w:type="spellEnd"/>
+            <w:r>
+              <w:t xml:space="preserve"> </w:t>
+            </w:r>
+            <w:proofErr w:type="spellStart"/>
+            <w:r>
+              <w:t>và</w:t>
+            </w:r>
+            <w:proofErr w:type="spellEnd"/>
+            <w:r>
+              <w:t xml:space="preserve"> </w:t>
+            </w:r>
+            <w:proofErr w:type="spellStart"/>
+            <w:r>
+              <w:t>dưới</w:t>
+            </w:r>
+            <w:proofErr w:type="spellEnd"/>
+            <w:r>
+              <w:t xml:space="preserve">, </w:t>
+            </w:r>
+            <w:proofErr w:type="spellStart"/>
+            <w:r>
+              <w:t>như</w:t>
+            </w:r>
+            <w:proofErr w:type="spellEnd"/>
+            <w:r>
+              <w:t xml:space="preserve"> </w:t>
+            </w:r>
+            <w:proofErr w:type="spellStart"/>
+            <w:r>
+              <w:t>theo</w:t>
+            </w:r>
+            <w:proofErr w:type="spellEnd"/>
+            <w:r>
+              <w:t xml:space="preserve"> </w:t>
+            </w:r>
+            <w:proofErr w:type="spellStart"/>
+            <w:r>
+              <w:t>đề</w:t>
+            </w:r>
+            <w:proofErr w:type="spellEnd"/>
+            <w:r>
+              <w:t xml:space="preserve"> </w:t>
+            </w:r>
+            <w:proofErr w:type="spellStart"/>
+            <w:r>
+              <w:t>bài</w:t>
+            </w:r>
+            <w:proofErr w:type="spellEnd"/>
+          </w:p>
+          <w:p>
+            <w:r>
+              <w:rPr>
+                <w:noProof/>
+                <w:lang w:eastAsia="ja-JP"/>
+              </w:rPr>
+              <w:drawing>
+                <wp:inline distT="0" distB="0" distL="0" distR="0" wp14:anchorId="1CE699C9" wp14:editId="47C168A8">
+                  <wp:extent cx="2781300" cy="1387971"/>
+                  <wp:effectExtent l="0" t="0" r="0" b="3175"/>
+                  <wp:docPr id="11" name="Picture 11"/>
+                  <wp:cNvGraphicFramePr>
+                    <a:graphicFrameLocks xmlns:a="http://schemas.openxmlformats.org/drawingml/2006/main" noChangeAspect="1"/>
+                  </wp:cNvGraphicFramePr>
+                  <a:graphic xmlns:a="http://schemas.openxmlformats.org/drawingml/2006/main">
+                    <a:graphicData uri="http://schemas.openxmlformats.org/drawingml/2006/picture">
+                      <pic:pic xmlns:pic="http://schemas.openxmlformats.org/drawingml/2006/picture">
+                        <pic:nvPicPr>
+                          <pic:cNvPr id="1" name=""/>
+                          <pic:cNvPicPr/>
+                        </pic:nvPicPr>
+                        <pic:blipFill>
+                          <a:blip r:embed="rId24"/>
+                          <a:stretch>
+                            <a:fillRect/>
+                          </a:stretch>
+                        </pic:blipFill>
+                        <pic:spPr>
+                          <a:xfrm>
+                            <a:off x="0" y="0"/>
+                            <a:ext cx="2799748" cy="1397177"/>
+                          </a:xfrm>
+                          <a:prstGeom prst="rect">
+                            <a:avLst/>
+                          </a:prstGeom>
+                        </pic:spPr>
+                      </pic:pic>
+                    </a:graphicData>
+                  </a:graphic>
+                </wp:inline>
+              </w:drawing>
+            </w:r>
+          </w:p>
+          <w:p>
+            <w:r>
+              <w:t xml:space="preserve">+ </w:t>
+            </w:r>
+            <w:proofErr w:type="spellStart"/>
+            <w:r>
+              <w:t>Bài</w:t>
+            </w:r>
+            <w:proofErr w:type="spellEnd"/>
+            <w:r>
+              <w:t xml:space="preserve"> 2 </w:t>
+            </w:r>
+            <w:proofErr w:type="spellStart"/>
+            <w:r>
+              <w:t>các</w:t>
+            </w:r>
+            <w:proofErr w:type="spellEnd"/>
+            <w:r>
+              <w:t xml:space="preserve"> </w:t>
+            </w:r>
+            <w:proofErr w:type="spellStart"/>
+            <w:r>
+              <w:t>mục</w:t>
+            </w:r>
+            <w:proofErr w:type="spellEnd"/>
+            <w:r>
+              <w:t xml:space="preserve"> </w:t>
+            </w:r>
+            <w:proofErr w:type="spellStart"/>
+            <w:r>
+              <w:t>sau</w:t>
+            </w:r>
+            <w:proofErr w:type="spellEnd"/>
+            <w:r>
+              <w:t xml:space="preserve"> </w:t>
+            </w:r>
+            <w:proofErr w:type="spellStart"/>
+            <w:r>
+              <w:t>đang</w:t>
+            </w:r>
+            <w:proofErr w:type="spellEnd"/>
+            <w:r>
+              <w:t xml:space="preserve"> </w:t>
+            </w:r>
+            <w:proofErr w:type="spellStart"/>
+            <w:r>
+              <w:t>bị</w:t>
+            </w:r>
+            <w:proofErr w:type="spellEnd"/>
+            <w:r>
+              <w:t xml:space="preserve"> </w:t>
+            </w:r>
+            <w:proofErr w:type="spellStart"/>
+            <w:r>
+              <w:t>thiếu</w:t>
+            </w:r>
+            <w:proofErr w:type="spellEnd"/>
+            <w:r>
+              <w:t xml:space="preserve">, </w:t>
+            </w:r>
+            <w:proofErr w:type="spellStart"/>
+            <w:r>
+              <w:t>đầu</w:t>
+            </w:r>
+            <w:proofErr w:type="spellEnd"/>
+            <w:r>
+              <w:t xml:space="preserve"> </w:t>
+            </w:r>
+            <w:proofErr w:type="spellStart"/>
+            <w:r>
+              <w:t>tiên</w:t>
+            </w:r>
+            <w:proofErr w:type="spellEnd"/>
+            <w:r>
+              <w:t xml:space="preserve"> </w:t>
+            </w:r>
+            <w:proofErr w:type="spellStart"/>
+            <w:r>
+              <w:t>là</w:t>
+            </w:r>
+            <w:proofErr w:type="spellEnd"/>
+            <w:r>
+              <w:t xml:space="preserve"> </w:t>
+            </w:r>
+            <w:proofErr w:type="spellStart"/>
+            <w:r>
+              <w:t>thuộc</w:t>
+            </w:r>
+            <w:proofErr w:type="spellEnd"/>
+            <w:r>
+              <w:t xml:space="preserve"> </w:t>
+            </w:r>
+            <w:proofErr w:type="spellStart"/>
+            <w:r>
+              <w:t>tính</w:t>
+            </w:r>
+            <w:proofErr w:type="spellEnd"/>
+            <w:r>
+              <w:t xml:space="preserve"> value </w:t>
+            </w:r>
+            <w:proofErr w:type="spellStart"/>
+            <w:r>
+              <w:t>có</w:t>
+            </w:r>
+            <w:proofErr w:type="spellEnd"/>
+            <w:r>
+              <w:t xml:space="preserve"> </w:t>
+            </w:r>
+            <w:proofErr w:type="spellStart"/>
+            <w:r>
+              <w:t>giá</w:t>
+            </w:r>
+            <w:proofErr w:type="spellEnd"/>
+            <w:r>
+              <w:t xml:space="preserve"> </w:t>
+            </w:r>
+            <w:proofErr w:type="spellStart"/>
+            <w:r>
+              <w:t>trị</w:t>
+            </w:r>
+            <w:proofErr w:type="spellEnd"/>
+            <w:r>
+              <w:t xml:space="preserve"> </w:t>
+            </w:r>
+            <w:proofErr w:type="spellStart"/>
+            <w:r>
+              <w:t>là</w:t>
+            </w:r>
+            <w:proofErr w:type="spellEnd"/>
+            <w:r>
+              <w:t xml:space="preserve"> 2 </w:t>
+            </w:r>
+            <w:proofErr w:type="spellStart"/>
+            <w:r>
+              <w:t>của</w:t>
+            </w:r>
+            <w:proofErr w:type="spellEnd"/>
+            <w:r>
+              <w:t xml:space="preserve"> </w:t>
+            </w:r>
+            <w:proofErr w:type="spellStart"/>
+            <w:r>
+              <w:t>thẻ</w:t>
+            </w:r>
+            <w:proofErr w:type="spellEnd"/>
+            <w:r>
+              <w:t xml:space="preserve"> input, </w:t>
+            </w:r>
+            <w:proofErr w:type="spellStart"/>
+            <w:r>
+              <w:t>và</w:t>
+            </w:r>
+            <w:proofErr w:type="spellEnd"/>
+            <w:r>
+              <w:t xml:space="preserve"> </w:t>
+            </w:r>
+            <w:proofErr w:type="spellStart"/>
+            <w:r>
+              <w:t>nút</w:t>
+            </w:r>
+            <w:proofErr w:type="spellEnd"/>
+            <w:r>
+              <w:t xml:space="preserve"> submit Check Question</w:t>
+            </w:r>
+          </w:p>
+          <w:p>
+            <w:r>
+              <w:rPr>
+                <w:noProof/>
+                <w:lang w:eastAsia="ja-JP"/>
+              </w:rPr>
+              <w:drawing>
+                <wp:inline distT="0" distB="0" distL="0" distR="0" wp14:anchorId="73157D0B" wp14:editId="7A5D2367">
+                  <wp:extent cx="1674950" cy="1257300"/>
+                  <wp:effectExtent l="0" t="0" r="1905" b="0"/>
+                  <wp:docPr id="12" name="Picture 12"/>
+                  <wp:cNvGraphicFramePr>
+                    <a:graphicFrameLocks xmlns:a="http://schemas.openxmlformats.org/drawingml/2006/main" noChangeAspect="1"/>
+                  </wp:cNvGraphicFramePr>
+                  <a:graphic xmlns:a="http://schemas.openxmlformats.org/drawingml/2006/main">
+                    <a:graphicData uri="http://schemas.openxmlformats.org/drawingml/2006/picture">
+                      <pic:pic xmlns:pic="http://schemas.openxmlformats.org/drawingml/2006/picture">
+                        <pic:nvPicPr>
+                          <pic:cNvPr id="1" name=""/>
+                          <pic:cNvPicPr/>
+                        </pic:nvPicPr>
+                        <pic:blipFill>
+                          <a:blip r:embed="rId25"/>
+                          <a:stretch>
+                            <a:fillRect/>
+                          </a:stretch>
+                        </pic:blipFill>
+                        <pic:spPr>
+                          <a:xfrm>
+                            <a:off x="0" y="0"/>
+                            <a:ext cx="1683332" cy="1263592"/>
+                          </a:xfrm>
+                          <a:prstGeom prst="rect">
+                            <a:avLst/>
+                          </a:prstGeom>
+                        </pic:spPr>
+                      </pic:pic>
+                    </a:graphicData>
+                  </a:graphic>
+                </wp:inline>
+              </w:drawing>
+            </w:r>
+          </w:p>
+          <w:p>
+            <w:r>
+              <w:t xml:space="preserve">+ </w:t>
+            </w:r>
+            <w:proofErr w:type="spellStart"/>
+            <w:r>
+              <w:t>Bài</w:t>
+            </w:r>
+            <w:proofErr w:type="spellEnd"/>
+            <w:r>
+              <w:t xml:space="preserve"> 4 </w:t>
+            </w:r>
+            <w:proofErr w:type="spellStart"/>
+            <w:r>
+              <w:t>cần</w:t>
+            </w:r>
+            <w:proofErr w:type="spellEnd"/>
+            <w:r>
+              <w:t xml:space="preserve"> set </w:t>
+            </w:r>
+            <w:proofErr w:type="spellStart"/>
+            <w:r>
+              <w:t>giá</w:t>
+            </w:r>
+            <w:proofErr w:type="spellEnd"/>
+            <w:r>
+              <w:t xml:space="preserve"> </w:t>
+            </w:r>
+            <w:proofErr w:type="spellStart"/>
+            <w:r>
+              <w:t>trị</w:t>
+            </w:r>
+            <w:proofErr w:type="spellEnd"/>
+            <w:r>
+              <w:t xml:space="preserve"> = 2 </w:t>
+            </w:r>
+            <w:proofErr w:type="spellStart"/>
+            <w:r>
+              <w:t>cho</w:t>
+            </w:r>
+            <w:proofErr w:type="spellEnd"/>
+            <w:r>
+              <w:t xml:space="preserve"> </w:t>
+            </w:r>
+            <w:proofErr w:type="spellStart"/>
+            <w:r>
+              <w:t>thuộc</w:t>
+            </w:r>
+            <w:proofErr w:type="spellEnd"/>
+            <w:r>
+              <w:t xml:space="preserve"> </w:t>
+            </w:r>
+            <w:proofErr w:type="spellStart"/>
+            <w:r>
+              <w:t>tính</w:t>
+            </w:r>
+            <w:proofErr w:type="spellEnd"/>
+            <w:r>
+              <w:t xml:space="preserve"> </w:t>
+            </w:r>
+            <w:proofErr w:type="spellStart"/>
+            <w:r>
+              <w:t>cellspacing</w:t>
+            </w:r>
+            <w:proofErr w:type="spellEnd"/>
+            <w:r>
+              <w:t xml:space="preserve"> </w:t>
+            </w:r>
+            <w:proofErr w:type="spellStart"/>
+            <w:r>
+              <w:t>của</w:t>
+            </w:r>
+            <w:proofErr w:type="spellEnd"/>
+            <w:r>
+              <w:t xml:space="preserve"> table </w:t>
+            </w:r>
+            <w:proofErr w:type="spellStart"/>
+            <w:r>
+              <w:t>để</w:t>
+            </w:r>
+            <w:proofErr w:type="spellEnd"/>
+            <w:r>
+              <w:t xml:space="preserve"> </w:t>
+            </w:r>
+            <w:proofErr w:type="spellStart"/>
+            <w:r>
+              <w:t>giống</w:t>
+            </w:r>
+            <w:proofErr w:type="spellEnd"/>
+            <w:r>
+              <w:t xml:space="preserve"> </w:t>
+            </w:r>
+            <w:proofErr w:type="spellStart"/>
+            <w:r>
+              <w:t>như</w:t>
+            </w:r>
+            <w:proofErr w:type="spellEnd"/>
+            <w:r>
+              <w:t xml:space="preserve"> </w:t>
+            </w:r>
+            <w:proofErr w:type="spellStart"/>
+            <w:r>
+              <w:t>đề</w:t>
+            </w:r>
+            <w:proofErr w:type="spellEnd"/>
+            <w:r>
+              <w:t xml:space="preserve"> </w:t>
+            </w:r>
+            <w:proofErr w:type="spellStart"/>
+            <w:r>
+              <w:t>bài</w:t>
+            </w:r>
+            <w:proofErr w:type="spellEnd"/>
+          </w:p>
+          <w:p>
+            <w:r>
+              <w:t xml:space="preserve">+ </w:t>
+            </w:r>
+            <w:proofErr w:type="spellStart"/>
+            <w:r>
+              <w:t>Bài</w:t>
+            </w:r>
+            <w:proofErr w:type="spellEnd"/>
+            <w:r>
+              <w:t xml:space="preserve"> 7 </w:t>
+            </w:r>
+            <w:proofErr w:type="spellStart"/>
+            <w:r>
+              <w:t>trong</w:t>
+            </w:r>
+            <w:proofErr w:type="spellEnd"/>
+            <w:r>
+              <w:t xml:space="preserve"> </w:t>
+            </w:r>
+            <w:proofErr w:type="spellStart"/>
+            <w:r>
+              <w:t>phần</w:t>
+            </w:r>
+            <w:proofErr w:type="spellEnd"/>
+            <w:r>
+              <w:t xml:space="preserve"> </w:t>
+            </w:r>
+            <w:proofErr w:type="spellStart"/>
+            <w:r>
+              <w:t>khoanh</w:t>
+            </w:r>
+            <w:proofErr w:type="spellEnd"/>
+            <w:r>
+              <w:t xml:space="preserve"> </w:t>
+            </w:r>
+            <w:proofErr w:type="spellStart"/>
+            <w:r>
+              <w:t>đỏ</w:t>
+            </w:r>
+            <w:proofErr w:type="spellEnd"/>
+            <w:r>
+              <w:t xml:space="preserve"> </w:t>
+            </w:r>
+            <w:proofErr w:type="spellStart"/>
+            <w:r>
+              <w:t>cần</w:t>
+            </w:r>
+            <w:proofErr w:type="spellEnd"/>
+            <w:r>
+              <w:t xml:space="preserve"> set </w:t>
+            </w:r>
+            <w:proofErr w:type="spellStart"/>
+            <w:r>
+              <w:t>thuộc</w:t>
+            </w:r>
+            <w:proofErr w:type="spellEnd"/>
+            <w:r>
+              <w:t xml:space="preserve"> </w:t>
+            </w:r>
+            <w:proofErr w:type="spellStart"/>
+            <w:r>
+              <w:t>tính</w:t>
+            </w:r>
+            <w:proofErr w:type="spellEnd"/>
+            <w:r>
+              <w:t xml:space="preserve"> value </w:t>
+            </w:r>
+            <w:proofErr w:type="spellStart"/>
+            <w:r>
+              <w:t>cho</w:t>
+            </w:r>
+            <w:proofErr w:type="spellEnd"/>
+            <w:r>
+              <w:t xml:space="preserve"> </w:t>
+            </w:r>
+            <w:proofErr w:type="spellStart"/>
+            <w:r>
+              <w:t>các</w:t>
+            </w:r>
+            <w:proofErr w:type="spellEnd"/>
+            <w:r>
+              <w:t xml:space="preserve"> input</w:t>
+            </w:r>
+          </w:p>
+          <w:p>
+            <w:r>
+              <w:rPr>
+                <w:noProof/>
+                <w:lang w:eastAsia="ja-JP"/>
+              </w:rPr>
+              <w:drawing>
+                <wp:inline distT="0" distB="0" distL="0" distR="0" wp14:anchorId="7DF2F067" wp14:editId="22CF6273">
+                  <wp:extent cx="2476500" cy="760051"/>
+                  <wp:effectExtent l="0" t="0" r="0" b="2540"/>
+                  <wp:docPr id="13" name="Picture 13"/>
+                  <wp:cNvGraphicFramePr>
+                    <a:graphicFrameLocks xmlns:a="http://schemas.openxmlformats.org/drawingml/2006/main" noChangeAspect="1"/>
+                  </wp:cNvGraphicFramePr>
+                  <a:graphic xmlns:a="http://schemas.openxmlformats.org/drawingml/2006/main">
+                    <a:graphicData uri="http://schemas.openxmlformats.org/drawingml/2006/picture">
+                      <pic:pic xmlns:pic="http://schemas.openxmlformats.org/drawingml/2006/picture">
+                        <pic:nvPicPr>
+                          <pic:cNvPr id="1" name=""/>
+                          <pic:cNvPicPr/>
+                        </pic:nvPicPr>
+                        <pic:blipFill>
+                          <a:blip r:embed="rId26"/>
+                          <a:stretch>
+                            <a:fillRect/>
+                          </a:stretch>
+                        </pic:blipFill>
+                        <pic:spPr>
+                          <a:xfrm>
+                            <a:off x="0" y="0"/>
+                            <a:ext cx="2488138" cy="763623"/>
+                          </a:xfrm>
+                          <a:prstGeom prst="rect">
+                            <a:avLst/>
+                          </a:prstGeom>
+                        </pic:spPr>
+                      </pic:pic>
+                    </a:graphicData>
+                  </a:graphic>
+                </wp:inline>
+              </w:drawing>
+            </w:r>
+          </w:p>
+          <w:p/>
+        </w:tc>
+      </w:tr>
+      <w:tr>
+        <w:tc>
+          <w:tcPr>
+            <w:tcW w:w="630" w:type="dxa"/>
+          </w:tcPr>
+          <w:p>
+            <w:r>
+              <w:t>9</w:t>
+            </w:r>
+          </w:p>
+        </w:tc>
+        <w:tc>
+          <w:tcPr>
+            <w:tcW w:w="1080" w:type="dxa"/>
+          </w:tcPr>
+          <w:p>
+            <w:proofErr w:type="spellStart"/>
+            <w:r>
+              <w:t>Vũ</w:t>
+            </w:r>
+            <w:proofErr w:type="spellEnd"/>
+            <w:r>
+              <w:t xml:space="preserve"> </w:t>
+            </w:r>
+            <w:proofErr w:type="spellStart"/>
+            <w:r>
+              <w:t>Thị</w:t>
+            </w:r>
+            <w:proofErr w:type="spellEnd"/>
+            <w:r>
+              <w:t xml:space="preserve"> </w:t>
+            </w:r>
+            <w:proofErr w:type="spellStart"/>
+            <w:r>
+              <w:t>Hoài</w:t>
+            </w:r>
+            <w:proofErr w:type="spellEnd"/>
+            <w:r>
+              <w:t xml:space="preserve"> </w:t>
+            </w:r>
+            <w:proofErr w:type="spellStart"/>
+            <w:r>
+              <w:t>Linh</w:t>
+            </w:r>
+            <w:proofErr w:type="spellEnd"/>
+          </w:p>
+        </w:tc>
+        <w:tc>
+          <w:tcPr>
+            <w:tcW w:w="2520" w:type="dxa"/>
+          </w:tcPr>
+          <w:p>
+            <w:r>
+              <w:rPr>
+                <w:lang w:val="vi-VN"/>
+              </w:rPr>
+              <w:t xml:space="preserve">+ </w:t>
+            </w:r>
+            <w:proofErr w:type="spellStart"/>
+            <w:r>
+              <w:t>Kiến</w:t>
+            </w:r>
+            <w:proofErr w:type="spellEnd"/>
+            <w:r>
+              <w:t xml:space="preserve"> </w:t>
+            </w:r>
+            <w:proofErr w:type="spellStart"/>
+            <w:r>
+              <w:t>thức</w:t>
+            </w:r>
+            <w:proofErr w:type="spellEnd"/>
+            <w:r>
+              <w:t xml:space="preserve"> </w:t>
+            </w:r>
+            <w:proofErr w:type="spellStart"/>
+            <w:r>
+              <w:t>căn</w:t>
+            </w:r>
+            <w:proofErr w:type="spellEnd"/>
+            <w:r>
+              <w:t xml:space="preserve"> </w:t>
+            </w:r>
+            <w:proofErr w:type="spellStart"/>
+            <w:r>
+              <w:t>bản</w:t>
+            </w:r>
+            <w:proofErr w:type="spellEnd"/>
+            <w:r>
+              <w:t xml:space="preserve"> </w:t>
+            </w:r>
+            <w:proofErr w:type="spellStart"/>
+            <w:r>
+              <w:t>về</w:t>
+            </w:r>
+            <w:proofErr w:type="spellEnd"/>
+            <w:r>
+              <w:t xml:space="preserve"> HTML </w:t>
+            </w:r>
+            <w:proofErr w:type="spellStart"/>
+            <w:r>
+              <w:t>tốt</w:t>
+            </w:r>
+            <w:proofErr w:type="spellEnd"/>
+          </w:p>
+          <w:p>
+            <w:r>
+              <w:t xml:space="preserve">+ </w:t>
+            </w:r>
+            <w:proofErr w:type="spellStart"/>
+            <w:r>
+              <w:t>Mức</w:t>
+            </w:r>
+            <w:proofErr w:type="spellEnd"/>
+            <w:r>
+              <w:t xml:space="preserve"> </w:t>
+            </w:r>
+            <w:proofErr w:type="spellStart"/>
+            <w:r>
+              <w:t>đáp</w:t>
+            </w:r>
+            <w:proofErr w:type="spellEnd"/>
+            <w:r>
+              <w:t xml:space="preserve"> </w:t>
+            </w:r>
+            <w:proofErr w:type="spellStart"/>
+            <w:r>
+              <w:t>ứng</w:t>
+            </w:r>
+            <w:proofErr w:type="spellEnd"/>
+            <w:r>
+              <w:t xml:space="preserve"> 10 </w:t>
+            </w:r>
+            <w:proofErr w:type="spellStart"/>
+            <w:r>
+              <w:t>bài</w:t>
+            </w:r>
+            <w:proofErr w:type="spellEnd"/>
+            <w:r>
+              <w:t xml:space="preserve"> </w:t>
+            </w:r>
+            <w:proofErr w:type="spellStart"/>
+            <w:r>
+              <w:t>tập</w:t>
+            </w:r>
+            <w:proofErr w:type="spellEnd"/>
+            <w:r>
+              <w:t xml:space="preserve"> </w:t>
+            </w:r>
+            <w:proofErr w:type="spellStart"/>
+            <w:r>
+              <w:t>đã</w:t>
+            </w:r>
+            <w:proofErr w:type="spellEnd"/>
+            <w:r>
+              <w:t xml:space="preserve"> </w:t>
+            </w:r>
+            <w:proofErr w:type="spellStart"/>
+            <w:r>
+              <w:t>làm</w:t>
+            </w:r>
+            <w:proofErr w:type="spellEnd"/>
+            <w:r>
+              <w:t xml:space="preserve"> &gt; 9</w:t>
+            </w:r>
+            <w:r>
+              <w:t>4</w:t>
+            </w:r>
+            <w:r>
+              <w:t>%</w:t>
+            </w:r>
+          </w:p>
+          <w:p/>
+        </w:tc>
+        <w:tc>
+          <w:tcPr>
+            <w:tcW w:w="7290" w:type="dxa"/>
+          </w:tcPr>
+          <w:p>
+            <w:pPr>
+              <w:rPr>
+                <w:lang w:val="vi-VN"/>
+              </w:rPr>
+            </w:pPr>
+            <w:r>
+              <w:rPr>
+                <w:lang w:val="vi-VN"/>
+              </w:rPr>
+              <w:t>+ Bài 1 đang thiếu 2 đường kẻ ngang trên và dưới, như theo đề bài</w:t>
+            </w:r>
+          </w:p>
+          <w:p>
+            <w:r>
+              <w:rPr>
+                <w:noProof/>
+                <w:lang w:eastAsia="ja-JP"/>
+              </w:rPr>
+              <w:drawing>
+                <wp:inline distT="0" distB="0" distL="0" distR="0" wp14:anchorId="33701851" wp14:editId="6E619CC3">
+                  <wp:extent cx="2781300" cy="1387971"/>
+                  <wp:effectExtent l="0" t="0" r="0" b="3175"/>
+                  <wp:docPr id="14" name="Picture 14"/>
+                  <wp:cNvGraphicFramePr>
+                    <a:graphicFrameLocks xmlns:a="http://schemas.openxmlformats.org/drawingml/2006/main" noChangeAspect="1"/>
+                  </wp:cNvGraphicFramePr>
+                  <a:graphic xmlns:a="http://schemas.openxmlformats.org/drawingml/2006/main">
+                    <a:graphicData uri="http://schemas.openxmlformats.org/drawingml/2006/picture">
+                      <pic:pic xmlns:pic="http://schemas.openxmlformats.org/drawingml/2006/picture">
+                        <pic:nvPicPr>
+                          <pic:cNvPr id="1" name=""/>
+                          <pic:cNvPicPr/>
+                        </pic:nvPicPr>
+                        <pic:blipFill>
+                          <a:blip r:embed="rId24"/>
+                          <a:stretch>
+                            <a:fillRect/>
+                          </a:stretch>
+                        </pic:blipFill>
+                        <pic:spPr>
+                          <a:xfrm>
+                            <a:off x="0" y="0"/>
+                            <a:ext cx="2799748" cy="1397177"/>
+                          </a:xfrm>
+                          <a:prstGeom prst="rect">
+                            <a:avLst/>
+                          </a:prstGeom>
+                        </pic:spPr>
+                      </pic:pic>
+                    </a:graphicData>
+                  </a:graphic>
+                </wp:inline>
+              </w:drawing>
+            </w:r>
+          </w:p>
+          <w:p>
+            <w:r>
+              <w:t xml:space="preserve">+ </w:t>
+            </w:r>
+            <w:proofErr w:type="spellStart"/>
+            <w:r>
+              <w:t>Bài</w:t>
+            </w:r>
+            <w:proofErr w:type="spellEnd"/>
+            <w:r>
+              <w:t xml:space="preserve"> 2</w:t>
+            </w:r>
+            <w:r>
+              <w:t>, 6</w:t>
+            </w:r>
+            <w:r>
+              <w:t>, 7, 8</w:t>
+            </w:r>
+            <w:r>
+              <w:t>, 10</w:t>
+            </w:r>
+            <w:r>
+              <w:t xml:space="preserve"> </w:t>
+            </w:r>
+            <w:proofErr w:type="spellStart"/>
+            <w:r>
+              <w:t>cần</w:t>
+            </w:r>
+            <w:proofErr w:type="spellEnd"/>
+            <w:r>
+              <w:t xml:space="preserve"> </w:t>
+            </w:r>
+            <w:proofErr w:type="spellStart"/>
+            <w:r>
+              <w:t>sử</w:t>
+            </w:r>
+            <w:proofErr w:type="spellEnd"/>
+            <w:r>
+              <w:t xml:space="preserve"> </w:t>
+            </w:r>
+            <w:proofErr w:type="spellStart"/>
+            <w:r>
+              <w:t>dụng</w:t>
+            </w:r>
+            <w:proofErr w:type="spellEnd"/>
+            <w:r>
+              <w:t xml:space="preserve"> </w:t>
+            </w:r>
+            <w:proofErr w:type="spellStart"/>
+            <w:r>
+              <w:t>thẻ</w:t>
+            </w:r>
+            <w:proofErr w:type="spellEnd"/>
+            <w:r>
+              <w:t xml:space="preserve"> &lt;form&gt; </w:t>
+            </w:r>
+            <w:proofErr w:type="spellStart"/>
+            <w:r>
+              <w:t>bao</w:t>
+            </w:r>
+            <w:proofErr w:type="spellEnd"/>
+            <w:r>
+              <w:t xml:space="preserve"> </w:t>
+            </w:r>
+            <w:proofErr w:type="spellStart"/>
+            <w:r>
+              <w:t>ngoài</w:t>
+            </w:r>
+            <w:proofErr w:type="spellEnd"/>
+            <w:r>
+              <w:t xml:space="preserve"> </w:t>
+            </w:r>
+            <w:proofErr w:type="spellStart"/>
+            <w:r>
+              <w:t>cùng</w:t>
+            </w:r>
+            <w:proofErr w:type="spellEnd"/>
+            <w:r>
+              <w:t xml:space="preserve"> </w:t>
+            </w:r>
+            <w:proofErr w:type="spellStart"/>
+            <w:r>
+              <w:t>các</w:t>
+            </w:r>
+            <w:proofErr w:type="spellEnd"/>
+            <w:r>
+              <w:t xml:space="preserve"> </w:t>
+            </w:r>
+            <w:proofErr w:type="spellStart"/>
+            <w:r>
+              <w:t>thẻ</w:t>
+            </w:r>
+            <w:proofErr w:type="spellEnd"/>
+            <w:r>
+              <w:t xml:space="preserve"> input </w:t>
+            </w:r>
+            <w:proofErr w:type="spellStart"/>
+            <w:r>
+              <w:t>bên</w:t>
+            </w:r>
+            <w:proofErr w:type="spellEnd"/>
+            <w:r>
+              <w:t xml:space="preserve"> </w:t>
+            </w:r>
+            <w:proofErr w:type="spellStart"/>
+            <w:r>
+              <w:t>trong</w:t>
+            </w:r>
+            <w:proofErr w:type="spellEnd"/>
+            <w:r>
+              <w:t xml:space="preserve">, </w:t>
+            </w:r>
+            <w:proofErr w:type="spellStart"/>
+            <w:r>
+              <w:t>nếu</w:t>
+            </w:r>
+            <w:proofErr w:type="spellEnd"/>
+            <w:r>
+              <w:t xml:space="preserve"> </w:t>
+            </w:r>
+            <w:proofErr w:type="spellStart"/>
+            <w:r>
+              <w:t>không</w:t>
+            </w:r>
+            <w:proofErr w:type="spellEnd"/>
+            <w:r>
+              <w:t xml:space="preserve"> </w:t>
+            </w:r>
+            <w:proofErr w:type="spellStart"/>
+            <w:r>
+              <w:t>sẽ</w:t>
+            </w:r>
+            <w:proofErr w:type="spellEnd"/>
+            <w:r>
+              <w:t xml:space="preserve"> </w:t>
+            </w:r>
+            <w:proofErr w:type="spellStart"/>
+            <w:r>
+              <w:t>không</w:t>
+            </w:r>
+            <w:proofErr w:type="spellEnd"/>
+            <w:r>
+              <w:t xml:space="preserve"> </w:t>
+            </w:r>
+            <w:proofErr w:type="spellStart"/>
+            <w:r>
+              <w:t>thể</w:t>
+            </w:r>
+            <w:proofErr w:type="spellEnd"/>
+            <w:r>
+              <w:t xml:space="preserve"> Submit </w:t>
+            </w:r>
+            <w:proofErr w:type="spellStart"/>
+            <w:r>
+              <w:t>được</w:t>
+            </w:r>
+            <w:proofErr w:type="spellEnd"/>
+            <w:r>
+              <w:t xml:space="preserve"> form</w:t>
+            </w:r>
+          </w:p>
+          <w:p>
+            <w:r>
+              <w:t xml:space="preserve">+ </w:t>
+            </w:r>
+            <w:proofErr w:type="spellStart"/>
+            <w:r>
+              <w:t>Bài</w:t>
+            </w:r>
+            <w:proofErr w:type="spellEnd"/>
+            <w:r>
+              <w:t xml:space="preserve"> 2 </w:t>
+            </w:r>
+            <w:proofErr w:type="spellStart"/>
+            <w:r>
+              <w:t>đang</w:t>
+            </w:r>
+            <w:proofErr w:type="spellEnd"/>
+            <w:r>
+              <w:t xml:space="preserve"> </w:t>
+            </w:r>
+            <w:proofErr w:type="spellStart"/>
+            <w:r>
+              <w:t>bị</w:t>
+            </w:r>
+            <w:proofErr w:type="spellEnd"/>
+            <w:r>
+              <w:t xml:space="preserve"> </w:t>
+            </w:r>
+            <w:proofErr w:type="spellStart"/>
+            <w:r>
+              <w:t>thiếu</w:t>
+            </w:r>
+            <w:proofErr w:type="spellEnd"/>
+            <w:r>
+              <w:t xml:space="preserve"> </w:t>
+            </w:r>
+            <w:proofErr w:type="spellStart"/>
+            <w:r>
+              <w:t>thuộc</w:t>
+            </w:r>
+            <w:proofErr w:type="spellEnd"/>
+            <w:r>
+              <w:t xml:space="preserve"> </w:t>
+            </w:r>
+            <w:proofErr w:type="spellStart"/>
+            <w:r>
+              <w:t>tính</w:t>
+            </w:r>
+            <w:proofErr w:type="spellEnd"/>
+            <w:r>
+              <w:t xml:space="preserve"> value = 2 </w:t>
+            </w:r>
+            <w:proofErr w:type="spellStart"/>
+            <w:r>
+              <w:t>tại</w:t>
+            </w:r>
+            <w:proofErr w:type="spellEnd"/>
+            <w:r>
+              <w:t xml:space="preserve"> input </w:t>
+            </w:r>
+            <w:proofErr w:type="spellStart"/>
+            <w:r>
+              <w:t>sau</w:t>
+            </w:r>
+            <w:proofErr w:type="spellEnd"/>
+            <w:r>
+              <w:t xml:space="preserve"> </w:t>
+            </w:r>
+            <w:proofErr w:type="spellStart"/>
+            <w:r>
+              <w:t>theo</w:t>
+            </w:r>
+            <w:proofErr w:type="spellEnd"/>
+            <w:r>
+              <w:t xml:space="preserve"> </w:t>
+            </w:r>
+            <w:proofErr w:type="spellStart"/>
+            <w:r>
+              <w:t>như</w:t>
+            </w:r>
+            <w:proofErr w:type="spellEnd"/>
+            <w:r>
+              <w:t xml:space="preserve"> </w:t>
+            </w:r>
+            <w:proofErr w:type="spellStart"/>
+            <w:r>
+              <w:t>đề</w:t>
+            </w:r>
+            <w:proofErr w:type="spellEnd"/>
+            <w:r>
+              <w:t xml:space="preserve"> </w:t>
+            </w:r>
+            <w:proofErr w:type="spellStart"/>
+            <w:r>
+              <w:t>bài</w:t>
+            </w:r>
+            <w:proofErr w:type="spellEnd"/>
+          </w:p>
+          <w:p>
+            <w:r>
+              <w:rPr>
+                <w:noProof/>
+                <w:lang w:eastAsia="ja-JP"/>
+              </w:rPr>
+              <w:lastRenderedPageBreak/>
+              <w:drawing>
+                <wp:inline distT="0" distB="0" distL="0" distR="0" wp14:anchorId="677E5C74" wp14:editId="75ADCB58">
+                  <wp:extent cx="1464778" cy="1020767"/>
+                  <wp:effectExtent l="0" t="0" r="2540" b="8255"/>
+                  <wp:docPr id="15" name="Picture 15"/>
+                  <wp:cNvGraphicFramePr>
+                    <a:graphicFrameLocks xmlns:a="http://schemas.openxmlformats.org/drawingml/2006/main" noChangeAspect="1"/>
+                  </wp:cNvGraphicFramePr>
+                  <a:graphic xmlns:a="http://schemas.openxmlformats.org/drawingml/2006/main">
+                    <a:graphicData uri="http://schemas.openxmlformats.org/drawingml/2006/picture">
+                      <pic:pic xmlns:pic="http://schemas.openxmlformats.org/drawingml/2006/picture">
+                        <pic:nvPicPr>
+                          <pic:cNvPr id="1" name=""/>
+                          <pic:cNvPicPr/>
+                        </pic:nvPicPr>
+                        <pic:blipFill>
+                          <a:blip r:embed="rId20"/>
+                          <a:stretch>
+                            <a:fillRect/>
+                          </a:stretch>
+                        </pic:blipFill>
+                        <pic:spPr>
+                          <a:xfrm>
+                            <a:off x="0" y="0"/>
+                            <a:ext cx="1489133" cy="1037739"/>
+                          </a:xfrm>
+                          <a:prstGeom prst="rect">
+                            <a:avLst/>
+                          </a:prstGeom>
+                        </pic:spPr>
+                      </pic:pic>
+                    </a:graphicData>
+                  </a:graphic>
+                </wp:inline>
+              </w:drawing>
+            </w:r>
+          </w:p>
+          <w:p>
+            <w:r>
+              <w:t xml:space="preserve">+ </w:t>
+            </w:r>
+            <w:proofErr w:type="spellStart"/>
+            <w:r>
+              <w:t>Bài</w:t>
+            </w:r>
+            <w:proofErr w:type="spellEnd"/>
+            <w:r>
+              <w:t xml:space="preserve"> 3 </w:t>
+            </w:r>
+            <w:proofErr w:type="spellStart"/>
+            <w:r>
+              <w:t>vị</w:t>
+            </w:r>
+            <w:proofErr w:type="spellEnd"/>
+            <w:r>
+              <w:t xml:space="preserve"> </w:t>
+            </w:r>
+            <w:proofErr w:type="spellStart"/>
+            <w:r>
+              <w:t>trí</w:t>
+            </w:r>
+            <w:proofErr w:type="spellEnd"/>
+            <w:r>
+              <w:t xml:space="preserve"> </w:t>
+            </w:r>
+            <w:proofErr w:type="spellStart"/>
+            <w:r>
+              <w:t>hiển</w:t>
+            </w:r>
+            <w:proofErr w:type="spellEnd"/>
+            <w:r>
+              <w:t xml:space="preserve"> </w:t>
+            </w:r>
+            <w:proofErr w:type="spellStart"/>
+            <w:r>
+              <w:t>thị</w:t>
+            </w:r>
+            <w:proofErr w:type="spellEnd"/>
+            <w:r>
+              <w:t xml:space="preserve"> </w:t>
+            </w:r>
+            <w:proofErr w:type="spellStart"/>
+            <w:r>
+              <w:t>sau</w:t>
+            </w:r>
+            <w:proofErr w:type="spellEnd"/>
+            <w:r>
+              <w:t xml:space="preserve"> </w:t>
+            </w:r>
+            <w:proofErr w:type="spellStart"/>
+            <w:r>
+              <w:t>chưa</w:t>
+            </w:r>
+            <w:proofErr w:type="spellEnd"/>
+            <w:r>
+              <w:t xml:space="preserve"> </w:t>
+            </w:r>
+            <w:proofErr w:type="spellStart"/>
+            <w:r>
+              <w:t>được</w:t>
+            </w:r>
+            <w:proofErr w:type="spellEnd"/>
+            <w:r>
+              <w:t xml:space="preserve"> </w:t>
+            </w:r>
+            <w:proofErr w:type="spellStart"/>
+            <w:r>
+              <w:t>căn</w:t>
+            </w:r>
+            <w:proofErr w:type="spellEnd"/>
+            <w:r>
+              <w:t xml:space="preserve"> </w:t>
+            </w:r>
+            <w:proofErr w:type="spellStart"/>
+            <w:r>
+              <w:t>giữa</w:t>
+            </w:r>
+            <w:proofErr w:type="spellEnd"/>
+            <w:r>
+              <w:t xml:space="preserve"> </w:t>
+            </w:r>
+            <w:proofErr w:type="spellStart"/>
+            <w:r>
+              <w:t>như</w:t>
+            </w:r>
+            <w:proofErr w:type="spellEnd"/>
+            <w:r>
+              <w:t xml:space="preserve"> </w:t>
+            </w:r>
+            <w:proofErr w:type="spellStart"/>
+            <w:r>
+              <w:t>yêu</w:t>
+            </w:r>
+            <w:proofErr w:type="spellEnd"/>
+            <w:r>
+              <w:t xml:space="preserve"> </w:t>
+            </w:r>
+            <w:proofErr w:type="spellStart"/>
+            <w:r>
+              <w:t>cầu</w:t>
+            </w:r>
+            <w:proofErr w:type="spellEnd"/>
+            <w:r>
+              <w:t xml:space="preserve"> </w:t>
+            </w:r>
+            <w:proofErr w:type="spellStart"/>
+            <w:r>
+              <w:t>đề</w:t>
+            </w:r>
+            <w:proofErr w:type="spellEnd"/>
+            <w:r>
+              <w:t xml:space="preserve"> </w:t>
+            </w:r>
+            <w:proofErr w:type="spellStart"/>
+            <w:r>
+              <w:t>bài</w:t>
+            </w:r>
+            <w:proofErr w:type="spellEnd"/>
+          </w:p>
+          <w:p>
+            <w:r>
+              <w:rPr>
+                <w:noProof/>
+                <w:lang w:eastAsia="ja-JP"/>
+              </w:rPr>
+              <w:drawing>
+                <wp:inline distT="0" distB="0" distL="0" distR="0" wp14:anchorId="44D163EB" wp14:editId="0EE7D898">
+                  <wp:extent cx="1881089" cy="942975"/>
+                  <wp:effectExtent l="0" t="0" r="5080" b="0"/>
+                  <wp:docPr id="16" name="Picture 16"/>
+                  <wp:cNvGraphicFramePr>
+                    <a:graphicFrameLocks xmlns:a="http://schemas.openxmlformats.org/drawingml/2006/main" noChangeAspect="1"/>
+                  </wp:cNvGraphicFramePr>
+                  <a:graphic xmlns:a="http://schemas.openxmlformats.org/drawingml/2006/main">
+                    <a:graphicData uri="http://schemas.openxmlformats.org/drawingml/2006/picture">
+                      <pic:pic xmlns:pic="http://schemas.openxmlformats.org/drawingml/2006/picture">
+                        <pic:nvPicPr>
+                          <pic:cNvPr id="1" name=""/>
+                          <pic:cNvPicPr/>
+                        </pic:nvPicPr>
+                        <pic:blipFill>
+                          <a:blip r:embed="rId27"/>
+                          <a:stretch>
+                            <a:fillRect/>
+                          </a:stretch>
+                        </pic:blipFill>
+                        <pic:spPr>
+                          <a:xfrm>
+                            <a:off x="0" y="0"/>
+                            <a:ext cx="1887896" cy="946387"/>
+                          </a:xfrm>
+                          <a:prstGeom prst="rect">
+                            <a:avLst/>
+                          </a:prstGeom>
+                        </pic:spPr>
+                      </pic:pic>
+                    </a:graphicData>
+                  </a:graphic>
+                </wp:inline>
+              </w:drawing>
+            </w:r>
+          </w:p>
+          <w:p/>
+          <w:p>
+            <w:r>
+              <w:t xml:space="preserve">+ </w:t>
+            </w:r>
+            <w:proofErr w:type="spellStart"/>
+            <w:r>
+              <w:t>Bài</w:t>
+            </w:r>
+            <w:proofErr w:type="spellEnd"/>
+            <w:r>
+              <w:t xml:space="preserve"> 6 </w:t>
+            </w:r>
+            <w:proofErr w:type="spellStart"/>
+            <w:r>
+              <w:t>có</w:t>
+            </w:r>
+            <w:proofErr w:type="spellEnd"/>
+            <w:r>
+              <w:t xml:space="preserve"> </w:t>
+            </w:r>
+            <w:proofErr w:type="spellStart"/>
+            <w:r>
+              <w:t>thể</w:t>
+            </w:r>
+            <w:proofErr w:type="spellEnd"/>
+            <w:r>
+              <w:t xml:space="preserve"> </w:t>
+            </w:r>
+            <w:proofErr w:type="spellStart"/>
+            <w:r>
+              <w:t>sử</w:t>
+            </w:r>
+            <w:proofErr w:type="spellEnd"/>
+            <w:r>
+              <w:t xml:space="preserve"> </w:t>
+            </w:r>
+            <w:proofErr w:type="spellStart"/>
+            <w:r>
+              <w:t>dụng</w:t>
+            </w:r>
+            <w:proofErr w:type="spellEnd"/>
+            <w:r>
+              <w:t xml:space="preserve"> table </w:t>
+            </w:r>
+            <w:proofErr w:type="spellStart"/>
+            <w:r>
+              <w:t>để</w:t>
+            </w:r>
+            <w:proofErr w:type="spellEnd"/>
+            <w:r>
+              <w:t xml:space="preserve"> </w:t>
+            </w:r>
+            <w:proofErr w:type="spellStart"/>
+            <w:r>
+              <w:t>căn</w:t>
+            </w:r>
+            <w:proofErr w:type="spellEnd"/>
+            <w:r>
+              <w:t xml:space="preserve"> </w:t>
+            </w:r>
+            <w:proofErr w:type="spellStart"/>
+            <w:r>
+              <w:t>thẳng</w:t>
+            </w:r>
+            <w:proofErr w:type="spellEnd"/>
+            <w:r>
+              <w:t xml:space="preserve"> </w:t>
+            </w:r>
+            <w:proofErr w:type="spellStart"/>
+            <w:r>
+              <w:t>hàng</w:t>
+            </w:r>
+            <w:proofErr w:type="spellEnd"/>
+            <w:r>
+              <w:t xml:space="preserve"> </w:t>
+            </w:r>
+            <w:proofErr w:type="spellStart"/>
+            <w:r>
+              <w:t>như</w:t>
+            </w:r>
+            <w:proofErr w:type="spellEnd"/>
+            <w:r>
+              <w:t xml:space="preserve"> </w:t>
+            </w:r>
+            <w:proofErr w:type="spellStart"/>
+            <w:r>
+              <w:t>đề</w:t>
+            </w:r>
+            <w:proofErr w:type="spellEnd"/>
+            <w:r>
+              <w:t xml:space="preserve"> </w:t>
+            </w:r>
+            <w:proofErr w:type="spellStart"/>
+            <w:r>
+              <w:t>bài</w:t>
+            </w:r>
+            <w:proofErr w:type="spellEnd"/>
+          </w:p>
+          <w:p>
+            <w:pPr>
+              <w:rPr>
+                <w:lang w:val="vi-VN"/>
+              </w:rPr>
+            </w:pPr>
+            <w:r>
+              <w:rPr>
+                <w:lang w:val="vi-VN"/>
+              </w:rPr>
+              <w:t>+ Bài 7 cần sử dụng thuộc tính value để hiển thị các giá trị sau tại mục khoanh đỏ</w:t>
+            </w:r>
+          </w:p>
+          <w:p>
+            <w:pPr>
+              <w:rPr>
+                <w:lang w:val="vi-VN"/>
+              </w:rPr>
+            </w:pPr>
+          </w:p>
+          <w:p>
+            <w:pPr>
+              <w:rPr>
+                <w:lang w:val="vi-VN"/>
+              </w:rPr>
+            </w:pPr>
+            <w:r>
+              <w:rPr>
+                <w:noProof/>
+                <w:lang w:eastAsia="ja-JP"/>
+              </w:rPr>
+              <w:drawing>
+                <wp:inline distT="0" distB="0" distL="0" distR="0" wp14:anchorId="184B721C" wp14:editId="21656707">
+                  <wp:extent cx="2143125" cy="721114"/>
+                  <wp:effectExtent l="0" t="0" r="0" b="3175"/>
+                  <wp:docPr id="17" name="Picture 17"/>
+                  <wp:cNvGraphicFramePr>
+                    <a:graphicFrameLocks xmlns:a="http://schemas.openxmlformats.org/drawingml/2006/main" noChangeAspect="1"/>
+                  </wp:cNvGraphicFramePr>
+                  <a:graphic xmlns:a="http://schemas.openxmlformats.org/drawingml/2006/main">
+                    <a:graphicData uri="http://schemas.openxmlformats.org/drawingml/2006/picture">
+                      <pic:pic xmlns:pic="http://schemas.openxmlformats.org/drawingml/2006/picture">
+                        <pic:nvPicPr>
+                          <pic:cNvPr id="1" name=""/>
+                          <pic:cNvPicPr/>
+                        </pic:nvPicPr>
+                        <pic:blipFill>
+                          <a:blip r:embed="rId7"/>
+                          <a:stretch>
+                            <a:fillRect/>
+                          </a:stretch>
+                        </pic:blipFill>
+                        <pic:spPr>
+                          <a:xfrm>
+                            <a:off x="0" y="0"/>
+                            <a:ext cx="2172554" cy="731016"/>
+                          </a:xfrm>
+                          <a:prstGeom prst="rect">
+                            <a:avLst/>
+                          </a:prstGeom>
+                        </pic:spPr>
+                      </pic:pic>
+                    </a:graphicData>
+                  </a:graphic>
+                </wp:inline>
+              </w:drawing>
+            </w:r>
+          </w:p>
+          <w:p>
+            <w:pPr>
+              <w:rPr>
+                <w:lang w:val="vi-VN"/>
+              </w:rPr>
+            </w:pPr>
+            <w:r>
+              <w:rPr>
+                <w:lang w:val="vi-VN"/>
+              </w:rPr>
+              <w:t>+ Bài 7 cần sử dụng thẻ &lt;a&gt; để hiển thị các text Delete và Click here để có được màu sắc và gạch dưới như theo đề bài</w:t>
+            </w:r>
+            <w:r>
+              <w:rPr>
+                <w:lang w:val="vi-VN"/>
+              </w:rPr>
+              <w:t>, hiện tại đang dùng input type = reset</w:t>
+            </w:r>
+          </w:p>
+        </w:tc>
+      </w:tr>
+      <w:tr>
+        <w:tc>
+          <w:tcPr>
+            <w:tcW w:w="630" w:type="dxa"/>
+          </w:tcPr>
+          <w:p>
+            <w:r>
+              <w:lastRenderedPageBreak/>
+              <w:t>10</w:t>
+            </w:r>
+          </w:p>
+        </w:tc>
+        <w:tc>
+          <w:tcPr>
+            <w:tcW w:w="1080" w:type="dxa"/>
+          </w:tcPr>
+          <w:p>
+            <w:r>
+              <w:t xml:space="preserve">Cao </w:t>
+            </w:r>
+            <w:proofErr w:type="spellStart"/>
+            <w:r>
+              <w:t>Tú</w:t>
+            </w:r>
+            <w:proofErr w:type="spellEnd"/>
+            <w:r>
+              <w:t xml:space="preserve"> </w:t>
+            </w:r>
+            <w:proofErr w:type="spellStart"/>
+            <w:r>
+              <w:t>Anh</w:t>
+            </w:r>
+            <w:proofErr w:type="spellEnd"/>
+          </w:p>
+        </w:tc>
+        <w:tc>
+          <w:tcPr>
+            <w:tcW w:w="2520" w:type="dxa"/>
+          </w:tcPr>
+          <w:p>
+            <w:r>
+              <w:rPr>
+                <w:lang w:val="vi-VN"/>
+              </w:rPr>
+              <w:t xml:space="preserve">+ </w:t>
+            </w:r>
+            <w:proofErr w:type="spellStart"/>
+            <w:r>
+              <w:t>Kiến</w:t>
+            </w:r>
+            <w:proofErr w:type="spellEnd"/>
+            <w:r>
+              <w:t xml:space="preserve"> </w:t>
+            </w:r>
+            <w:proofErr w:type="spellStart"/>
+            <w:r>
+              <w:t>thức</w:t>
+            </w:r>
+            <w:proofErr w:type="spellEnd"/>
+            <w:r>
+              <w:t xml:space="preserve"> </w:t>
+            </w:r>
+            <w:proofErr w:type="spellStart"/>
+            <w:r>
+              <w:t>căn</w:t>
+            </w:r>
+            <w:proofErr w:type="spellEnd"/>
+            <w:r>
+              <w:t xml:space="preserve"> </w:t>
+            </w:r>
+            <w:proofErr w:type="spellStart"/>
+            <w:r>
+              <w:t>bản</w:t>
+            </w:r>
+            <w:proofErr w:type="spellEnd"/>
+            <w:r>
+              <w:t xml:space="preserve"> </w:t>
+            </w:r>
+            <w:proofErr w:type="spellStart"/>
+            <w:r>
+              <w:t>về</w:t>
+            </w:r>
+            <w:proofErr w:type="spellEnd"/>
+            <w:r>
+              <w:t xml:space="preserve"> HTML </w:t>
+            </w:r>
+            <w:proofErr w:type="spellStart"/>
+            <w:r>
+              <w:t>tốt</w:t>
+            </w:r>
+            <w:proofErr w:type="spellEnd"/>
+          </w:p>
+          <w:p>
+            <w:r>
+              <w:t xml:space="preserve">+ </w:t>
+            </w:r>
+            <w:proofErr w:type="spellStart"/>
+            <w:r>
+              <w:t>Mức</w:t>
+            </w:r>
+            <w:proofErr w:type="spellEnd"/>
+            <w:r>
+              <w:t xml:space="preserve"> </w:t>
+            </w:r>
+            <w:proofErr w:type="spellStart"/>
+            <w:r>
+              <w:t>đáp</w:t>
+            </w:r>
+            <w:proofErr w:type="spellEnd"/>
+            <w:r>
+              <w:t xml:space="preserve"> </w:t>
+            </w:r>
+            <w:proofErr w:type="spellStart"/>
+            <w:r>
+              <w:t>ứng</w:t>
+            </w:r>
+            <w:proofErr w:type="spellEnd"/>
+            <w:r>
+              <w:t xml:space="preserve"> 10 </w:t>
+            </w:r>
+            <w:proofErr w:type="spellStart"/>
+            <w:r>
+              <w:t>bài</w:t>
+            </w:r>
+            <w:proofErr w:type="spellEnd"/>
+            <w:r>
+              <w:t xml:space="preserve"> </w:t>
+            </w:r>
+            <w:proofErr w:type="spellStart"/>
+            <w:r>
+              <w:t>tập</w:t>
+            </w:r>
+            <w:proofErr w:type="spellEnd"/>
+            <w:r>
+              <w:t xml:space="preserve"> </w:t>
+            </w:r>
+            <w:proofErr w:type="spellStart"/>
+            <w:r>
+              <w:t>đã</w:t>
+            </w:r>
+            <w:proofErr w:type="spellEnd"/>
+            <w:r>
+              <w:t xml:space="preserve"> </w:t>
+            </w:r>
+            <w:proofErr w:type="spellStart"/>
+            <w:r>
+              <w:t>làm</w:t>
+            </w:r>
+            <w:proofErr w:type="spellEnd"/>
+            <w:r>
+              <w:t xml:space="preserve"> &gt; 9</w:t>
+            </w:r>
+            <w:r>
+              <w:t>2</w:t>
+            </w:r>
+            <w:bookmarkStart w:id="0" w:name="_GoBack"/>
+            <w:bookmarkEnd w:id="0"/>
+            <w:r>
+              <w:t>%</w:t>
+            </w:r>
+          </w:p>
+          <w:p/>
+        </w:tc>
+        <w:tc>
+          <w:tcPr>
+            <w:tcW w:w="7290" w:type="dxa"/>
+          </w:tcPr>
+          <w:p>
+            <w:pPr>
+              <w:rPr>
+                <w:lang w:val="vi-VN"/>
+              </w:rPr>
+            </w:pPr>
+            <w:r>
+              <w:rPr>
+                <w:lang w:val="vi-VN"/>
+              </w:rPr>
+              <w:t>+ Bài 2 cần sử dụng thuộc tính value để set giá trị mặc định cho input, như đề bài</w:t>
+            </w:r>
+          </w:p>
+          <w:p>
+            <w:pPr>
+              <w:rPr>
+                <w:lang w:val="vi-VN"/>
+              </w:rPr>
+            </w:pPr>
+            <w:r>
+              <w:rPr>
+                <w:noProof/>
+                <w:lang w:eastAsia="ja-JP"/>
+              </w:rPr>
+              <w:drawing>
+                <wp:inline distT="0" distB="0" distL="0" distR="0" wp14:anchorId="2CD5CD78" wp14:editId="2138443F">
+                  <wp:extent cx="1600200" cy="1177925"/>
+                  <wp:effectExtent l="0" t="0" r="0" b="3175"/>
+                  <wp:docPr id="19" name="Picture 19"/>
+                  <wp:cNvGraphicFramePr>
+                    <a:graphicFrameLocks xmlns:a="http://schemas.openxmlformats.org/drawingml/2006/main" noChangeAspect="1"/>
+                  </wp:cNvGraphicFramePr>
+                  <a:graphic xmlns:a="http://schemas.openxmlformats.org/drawingml/2006/main">
+                    <a:graphicData uri="http://schemas.openxmlformats.org/drawingml/2006/picture">
+                      <pic:pic xmlns:pic="http://schemas.openxmlformats.org/drawingml/2006/picture">
+                        <pic:nvPicPr>
+                          <pic:cNvPr id="1" name=""/>
+                          <pic:cNvPicPr/>
+                        </pic:nvPicPr>
+                        <pic:blipFill>
+                          <a:blip r:embed="rId9"/>
+                          <a:stretch>
+                            <a:fillRect/>
+                          </a:stretch>
+                        </pic:blipFill>
+                        <pic:spPr>
+                          <a:xfrm>
+                            <a:off x="0" y="0"/>
+                            <a:ext cx="1608472" cy="1184014"/>
+                          </a:xfrm>
+                          <a:prstGeom prst="rect">
+                            <a:avLst/>
+                          </a:prstGeom>
+                        </pic:spPr>
+                      </pic:pic>
+                    </a:graphicData>
+                  </a:graphic>
+                </wp:inline>
+              </w:drawing>
+            </w:r>
+          </w:p>
+          <w:p>
+            <w:pPr>
+              <w:rPr>
+                <w:lang w:val="vi-VN"/>
+              </w:rPr>
+            </w:pPr>
+            <w:r>
+              <w:rPr>
+                <w:lang w:val="vi-VN"/>
+              </w:rPr>
+              <w:t>+ Bài 2 vẫn đang cho phép chọn nhiều radio tại 1 thời điểm,</w:t>
+            </w:r>
+            <w:r>
+              <w:rPr>
+                <w:lang w:val="vi-VN"/>
+              </w:rPr>
+              <w:t xml:space="preserve"> cần đảm bảo rằng thuộc tính name của các radio này phải giống nhau</w:t>
+            </w:r>
+          </w:p>
+          <w:p>
+            <w:pPr>
+              <w:rPr>
+                <w:lang w:val="vi-VN"/>
+              </w:rPr>
+            </w:pPr>
+          </w:p>
+          <w:p>
+            <w:pPr>
+              <w:rPr>
+                <w:lang w:val="vi-VN"/>
+              </w:rPr>
+            </w:pPr>
+            <w:r>
+              <w:rPr>
+                <w:noProof/>
+                <w:lang w:eastAsia="ja-JP"/>
+              </w:rPr>
+              <w:drawing>
+                <wp:inline distT="0" distB="0" distL="0" distR="0" wp14:anchorId="00348A7F" wp14:editId="18DEBA1E">
+                  <wp:extent cx="1524000" cy="1093428"/>
+                  <wp:effectExtent l="0" t="0" r="0" b="0"/>
+                  <wp:docPr id="20" name="Picture 20"/>
+                  <wp:cNvGraphicFramePr>
+                    <a:graphicFrameLocks xmlns:a="http://schemas.openxmlformats.org/drawingml/2006/main" noChangeAspect="1"/>
+                  </wp:cNvGraphicFramePr>
+                  <a:graphic xmlns:a="http://schemas.openxmlformats.org/drawingml/2006/main">
+                    <a:graphicData uri="http://schemas.openxmlformats.org/drawingml/2006/picture">
+                      <pic:pic xmlns:pic="http://schemas.openxmlformats.org/drawingml/2006/picture">
+                        <pic:nvPicPr>
+                          <pic:cNvPr id="1" name=""/>
+                          <pic:cNvPicPr/>
+                        </pic:nvPicPr>
+                        <pic:blipFill>
+                          <a:blip r:embed="rId28"/>
+                          <a:stretch>
+                            <a:fillRect/>
+                          </a:stretch>
+                        </pic:blipFill>
+                        <pic:spPr>
+                          <a:xfrm>
+                            <a:off x="0" y="0"/>
+                            <a:ext cx="1537480" cy="1103099"/>
+                          </a:xfrm>
+                          <a:prstGeom prst="rect">
+                            <a:avLst/>
+                          </a:prstGeom>
+                        </pic:spPr>
+                      </pic:pic>
+                    </a:graphicData>
+                  </a:graphic>
+                </wp:inline>
+              </w:drawing>
+            </w:r>
+          </w:p>
+          <w:p>
+            <w:pPr>
+              <w:rPr>
+                <w:lang w:val="vi-VN"/>
+              </w:rPr>
+            </w:pPr>
+            <w:r>
+              <w:rPr>
+                <w:lang w:val="vi-VN"/>
+              </w:rPr>
+              <w:t>+ Bài 2</w:t>
+            </w:r>
+            <w:r>
+              <w:rPr>
+                <w:lang w:val="vi-VN"/>
+              </w:rPr>
+              <w:t>, 6</w:t>
+            </w:r>
+            <w:r>
+              <w:rPr>
+                <w:lang w:val="vi-VN"/>
+              </w:rPr>
+              <w:t>, 7</w:t>
+            </w:r>
+            <w:r>
+              <w:rPr>
+                <w:lang w:val="vi-VN"/>
+              </w:rPr>
+              <w:t>, 8</w:t>
+            </w:r>
+            <w:r>
+              <w:rPr>
+                <w:lang w:val="vi-VN"/>
+              </w:rPr>
+              <w:t>, 10</w:t>
+            </w:r>
+            <w:r>
+              <w:rPr>
+                <w:lang w:val="vi-VN"/>
+              </w:rPr>
+              <w:t xml:space="preserve"> </w:t>
+            </w:r>
+            <w:r>
+              <w:rPr>
+                <w:lang w:val="vi-VN"/>
+              </w:rPr>
+              <w:t>cần sử dụng thẻ &lt;form&gt; bao ngoài cùng các thẻ input bên trong, nếu không sẽ không thể Submit được form</w:t>
+            </w:r>
+          </w:p>
+          <w:p>
+            <w:pPr>
+              <w:rPr>
+                <w:lang w:val="vi-VN"/>
+              </w:rPr>
+            </w:pPr>
+            <w:r>
+              <w:rPr>
+                <w:lang w:val="vi-VN"/>
+              </w:rPr>
+              <w:t>+ Bài 6 có thể sử dụng table để căn thẳng hàng như đề bài</w:t>
+            </w:r>
+          </w:p>
+          <w:p>
+            <w:pPr>
+              <w:rPr>
+                <w:lang w:val="vi-VN"/>
+              </w:rPr>
+            </w:pPr>
+            <w:r>
+              <w:rPr>
+                <w:lang w:val="vi-VN"/>
+              </w:rPr>
+              <w:lastRenderedPageBreak/>
+              <w:t>+ Bài 7 cần sử dụng thẻ &lt;a&gt; để hiển thị các text Delete và Click here để có được màu sắc và gạch dưới như theo đề bài</w:t>
+            </w:r>
+            <w:r>
+              <w:rPr>
+                <w:lang w:val="vi-VN"/>
+              </w:rPr>
+              <w:t xml:space="preserve">, hiện tại đang dùng </w:t>
+            </w:r>
+            <w:r>
+              <w:rPr>
+                <w:lang w:val="vi-VN"/>
+              </w:rPr>
+              <w:t>t</w:t>
+            </w:r>
+            <w:r>
+              <w:rPr>
+                <w:lang w:val="vi-VN"/>
+              </w:rPr>
+              <w:t>hẻ &lt;u&gt; là chưa chính xác</w:t>
+            </w:r>
+          </w:p>
+          <w:p>
+            <w:pPr>
+              <w:rPr>
+                <w:lang w:val="vi-VN"/>
+              </w:rPr>
+            </w:pPr>
+            <w:r>
+              <w:rPr>
+                <w:lang w:val="vi-VN"/>
+              </w:rPr>
+              <w:t>+ Bài 10 cần để mục sau xuống dòng, theo đúng yêu cầu đề bài</w:t>
+            </w:r>
+          </w:p>
+          <w:p>
+            <w:pPr>
+              <w:rPr>
+                <w:lang w:val="vi-VN"/>
+              </w:rPr>
+            </w:pPr>
+            <w:r>
+              <w:rPr>
+                <w:noProof/>
+                <w:lang w:eastAsia="ja-JP"/>
+              </w:rPr>
+              <w:drawing>
+                <wp:inline distT="0" distB="0" distL="0" distR="0" wp14:anchorId="0BD46ECB" wp14:editId="5DAF7211">
+                  <wp:extent cx="2539680" cy="676275"/>
+                  <wp:effectExtent l="0" t="0" r="0" b="0"/>
+                  <wp:docPr id="21" name="Picture 21"/>
+                  <wp:cNvGraphicFramePr>
+                    <a:graphicFrameLocks xmlns:a="http://schemas.openxmlformats.org/drawingml/2006/main" noChangeAspect="1"/>
+                  </wp:cNvGraphicFramePr>
+                  <a:graphic xmlns:a="http://schemas.openxmlformats.org/drawingml/2006/main">
+                    <a:graphicData uri="http://schemas.openxmlformats.org/drawingml/2006/picture">
+                      <pic:pic xmlns:pic="http://schemas.openxmlformats.org/drawingml/2006/picture">
+                        <pic:nvPicPr>
+                          <pic:cNvPr id="1" name=""/>
+                          <pic:cNvPicPr/>
+                        </pic:nvPicPr>
+                        <pic:blipFill>
+                          <a:blip r:embed="rId29"/>
+                          <a:stretch>
+                            <a:fillRect/>
+                          </a:stretch>
+                        </pic:blipFill>
+                        <pic:spPr>
+                          <a:xfrm>
+                            <a:off x="0" y="0"/>
+                            <a:ext cx="2568470" cy="683941"/>
+                          </a:xfrm>
+                          <a:prstGeom prst="rect">
+                            <a:avLst/>
+                          </a:prstGeom>
+                        </pic:spPr>
+                      </pic:pic>
+                    </a:graphicData>
+                  </a:graphic>
+                </wp:inline>
+              </w:drawing>
+            </w:r>
+          </w:p>
+        </w:tc>
+      </w:tr>
+      <w:tr>
+        <w:tc>
+          <w:tcPr>
+            <w:tcW w:w="630" w:type="dxa"/>
+          </w:tcPr>
+          <w:p>
+            <w:r>
+              <w:lastRenderedPageBreak/>
+              <w:t>11</w:t>
+            </w:r>
+          </w:p>
+        </w:tc>
+        <w:tc>
+          <w:tcPr>
+            <w:tcW w:w="1080" w:type="dxa"/>
+          </w:tcPr>
+          <w:p>
+            <w:proofErr w:type="spellStart"/>
+            <w:r>
+              <w:t>Bạch</w:t>
+            </w:r>
+            <w:proofErr w:type="spellEnd"/>
+            <w:r>
+              <w:t xml:space="preserve"> </w:t>
+            </w:r>
+            <w:proofErr w:type="spellStart"/>
+            <w:r>
+              <w:t>Ngọc</w:t>
+            </w:r>
+            <w:proofErr w:type="spellEnd"/>
+            <w:r>
+              <w:t xml:space="preserve"> </w:t>
+            </w:r>
+            <w:proofErr w:type="spellStart"/>
+            <w:r>
+              <w:t>Hưng</w:t>
+            </w:r>
+            <w:proofErr w:type="spellEnd"/>
+          </w:p>
+        </w:tc>
+        <w:tc>
+          <w:tcPr>
+            <w:tcW w:w="2520" w:type="dxa"/>
+          </w:tcPr>
+          <w:p>
+            <w:r>
+              <w:rPr>
+                <w:lang w:val="vi-VN"/>
+              </w:rPr>
+              <w:t xml:space="preserve">+ </w:t>
+            </w:r>
+            <w:proofErr w:type="spellStart"/>
+            <w:r>
+              <w:t>Kiến</w:t>
+            </w:r>
+            <w:proofErr w:type="spellEnd"/>
+            <w:r>
+              <w:t xml:space="preserve"> </w:t>
+            </w:r>
+            <w:proofErr w:type="spellStart"/>
+            <w:r>
+              <w:t>thức</w:t>
+            </w:r>
+            <w:proofErr w:type="spellEnd"/>
+            <w:r>
+              <w:t xml:space="preserve"> </w:t>
+            </w:r>
+            <w:proofErr w:type="spellStart"/>
+            <w:r>
+              <w:t>căn</w:t>
+            </w:r>
+            <w:proofErr w:type="spellEnd"/>
+            <w:r>
+              <w:t xml:space="preserve"> </w:t>
+            </w:r>
+            <w:proofErr w:type="spellStart"/>
+            <w:r>
+              <w:t>bản</w:t>
+            </w:r>
+            <w:proofErr w:type="spellEnd"/>
+            <w:r>
+              <w:t xml:space="preserve"> </w:t>
+            </w:r>
+            <w:proofErr w:type="spellStart"/>
+            <w:r>
+              <w:t>về</w:t>
+            </w:r>
+            <w:proofErr w:type="spellEnd"/>
+            <w:r>
+              <w:t xml:space="preserve"> HTML </w:t>
+            </w:r>
+            <w:proofErr w:type="spellStart"/>
+            <w:r>
+              <w:t>tốt</w:t>
+            </w:r>
+            <w:proofErr w:type="spellEnd"/>
+          </w:p>
+          <w:p>
+            <w:r>
+              <w:t xml:space="preserve">+ </w:t>
+            </w:r>
+            <w:proofErr w:type="spellStart"/>
+            <w:r>
+              <w:t>Mức</w:t>
+            </w:r>
+            <w:proofErr w:type="spellEnd"/>
+            <w:r>
+              <w:t xml:space="preserve"> </w:t>
+            </w:r>
+            <w:proofErr w:type="spellStart"/>
+            <w:r>
+              <w:t>đáp</w:t>
+            </w:r>
+            <w:proofErr w:type="spellEnd"/>
+            <w:r>
+              <w:t xml:space="preserve"> </w:t>
+            </w:r>
+            <w:proofErr w:type="spellStart"/>
+            <w:r>
+              <w:t>ứng</w:t>
+            </w:r>
+            <w:proofErr w:type="spellEnd"/>
+            <w:r>
+              <w:t xml:space="preserve"> 10 </w:t>
+            </w:r>
+            <w:proofErr w:type="spellStart"/>
+            <w:r>
+              <w:t>bài</w:t>
+            </w:r>
+            <w:proofErr w:type="spellEnd"/>
+            <w:r>
+              <w:t xml:space="preserve"> </w:t>
+            </w:r>
+            <w:proofErr w:type="spellStart"/>
+            <w:r>
+              <w:t>tập</w:t>
+            </w:r>
+            <w:proofErr w:type="spellEnd"/>
+            <w:r>
+              <w:t xml:space="preserve"> </w:t>
+            </w:r>
+            <w:proofErr w:type="spellStart"/>
+            <w:r>
+              <w:t>đã</w:t>
+            </w:r>
+            <w:proofErr w:type="spellEnd"/>
+            <w:r>
+              <w:t xml:space="preserve"> </w:t>
+            </w:r>
+            <w:proofErr w:type="spellStart"/>
+            <w:r>
+              <w:t>làm</w:t>
+            </w:r>
+            <w:proofErr w:type="spellEnd"/>
+            <w:r>
+              <w:t xml:space="preserve"> &gt; 9</w:t>
+            </w:r>
+            <w:r>
+              <w:t>4</w:t>
+            </w:r>
+            <w:r>
+              <w:t>%</w:t>
+            </w:r>
+          </w:p>
+          <w:p/>
+        </w:tc>
+        <w:tc>
+          <w:tcPr>
+            <w:tcW w:w="7290" w:type="dxa"/>
+          </w:tcPr>
+          <w:p>
+            <w:pPr>
+              <w:rPr>
+                <w:lang w:val="vi-VN"/>
+              </w:rPr>
+            </w:pPr>
+            <w:r>
+              <w:rPr>
+                <w:lang w:val="vi-VN"/>
+              </w:rPr>
+              <w:t>+ Cần tách làm các file bài tập tương ứng với từng bài, hiện tại đang gộp vào 1 file duy nhất</w:t>
+            </w:r>
+          </w:p>
+          <w:p>
+            <w:pPr>
+              <w:rPr>
+                <w:lang w:val="vi-VN"/>
+              </w:rPr>
+            </w:pPr>
+            <w:r>
+              <w:rPr>
+                <w:lang w:val="vi-VN"/>
+              </w:rPr>
+              <w:t xml:space="preserve">+ </w:t>
+            </w:r>
+            <w:r>
+              <w:rPr>
+                <w:lang w:val="vi-VN"/>
+              </w:rPr>
+              <w:t>Phần sau</w:t>
+            </w:r>
+            <w:r>
+              <w:rPr>
+                <w:lang w:val="vi-VN"/>
+              </w:rPr>
+              <w:t xml:space="preserve"> cần sử dụng thuộc tính value để set giá trị mặc định cho input, như đề bài</w:t>
+            </w:r>
+          </w:p>
+          <w:p>
+            <w:pPr>
+              <w:rPr>
+                <w:lang w:val="vi-VN"/>
+              </w:rPr>
+            </w:pPr>
+            <w:r>
+              <w:rPr>
+                <w:noProof/>
+                <w:lang w:eastAsia="ja-JP"/>
+              </w:rPr>
+              <w:drawing>
+                <wp:inline distT="0" distB="0" distL="0" distR="0" wp14:anchorId="4F44C3A3" wp14:editId="1C1234AF">
+                  <wp:extent cx="1600200" cy="1177925"/>
+                  <wp:effectExtent l="0" t="0" r="0" b="3175"/>
+                  <wp:docPr id="22" name="Picture 22"/>
+                  <wp:cNvGraphicFramePr>
+                    <a:graphicFrameLocks xmlns:a="http://schemas.openxmlformats.org/drawingml/2006/main" noChangeAspect="1"/>
+                  </wp:cNvGraphicFramePr>
+                  <a:graphic xmlns:a="http://schemas.openxmlformats.org/drawingml/2006/main">
+                    <a:graphicData uri="http://schemas.openxmlformats.org/drawingml/2006/picture">
+                      <pic:pic xmlns:pic="http://schemas.openxmlformats.org/drawingml/2006/picture">
+                        <pic:nvPicPr>
+                          <pic:cNvPr id="1" name=""/>
+                          <pic:cNvPicPr/>
+                        </pic:nvPicPr>
+                        <pic:blipFill>
+                          <a:blip r:embed="rId9"/>
+                          <a:stretch>
+                            <a:fillRect/>
+                          </a:stretch>
+                        </pic:blipFill>
+                        <pic:spPr>
+                          <a:xfrm>
+                            <a:off x="0" y="0"/>
+                            <a:ext cx="1608472" cy="1184014"/>
+                          </a:xfrm>
+                          <a:prstGeom prst="rect">
+                            <a:avLst/>
+                          </a:prstGeom>
+                        </pic:spPr>
+                      </pic:pic>
+                    </a:graphicData>
+                  </a:graphic>
+                </wp:inline>
+              </w:drawing>
+            </w:r>
+          </w:p>
+          <w:p>
+            <w:pPr>
+              <w:rPr>
+                <w:lang w:val="vi-VN"/>
+              </w:rPr>
+            </w:pPr>
+            <w:r>
+              <w:rPr>
+                <w:lang w:val="vi-VN"/>
+              </w:rPr>
+              <w:t xml:space="preserve">+ </w:t>
+            </w:r>
+            <w:r>
+              <w:rPr>
+                <w:lang w:val="vi-VN"/>
+              </w:rPr>
+              <w:t>Phần sau</w:t>
+            </w:r>
+            <w:r>
+              <w:rPr>
+                <w:lang w:val="vi-VN"/>
+              </w:rPr>
+              <w:t xml:space="preserve"> đang chưa hiển thị ảnh</w:t>
+            </w:r>
+            <w:r>
+              <w:rPr>
+                <w:lang w:val="vi-VN"/>
+              </w:rPr>
+              <w:t>, do đang để đường dẫn tuyệt đối</w:t>
+            </w:r>
+          </w:p>
+          <w:p>
+            <w:pPr>
+              <w:rPr>
+                <w:lang w:val="vi-VN"/>
+              </w:rPr>
+            </w:pPr>
+            <w:r>
+              <w:rPr>
+                <w:noProof/>
+                <w:lang w:eastAsia="ja-JP"/>
+              </w:rPr>
+              <w:drawing>
+                <wp:inline distT="0" distB="0" distL="0" distR="0" wp14:anchorId="2E5D2367" wp14:editId="60768FB6">
+                  <wp:extent cx="1743075" cy="1626438"/>
+                  <wp:effectExtent l="0" t="0" r="0" b="0"/>
+                  <wp:docPr id="24" name="Picture 24"/>
+                  <wp:cNvGraphicFramePr>
+                    <a:graphicFrameLocks xmlns:a="http://schemas.openxmlformats.org/drawingml/2006/main" noChangeAspect="1"/>
+                  </wp:cNvGraphicFramePr>
+                  <a:graphic xmlns:a="http://schemas.openxmlformats.org/drawingml/2006/main">
+                    <a:graphicData uri="http://schemas.openxmlformats.org/drawingml/2006/picture">
+                      <pic:pic xmlns:pic="http://schemas.openxmlformats.org/drawingml/2006/picture">
+                        <pic:nvPicPr>
+                          <pic:cNvPr id="1" name=""/>
+                          <pic:cNvPicPr/>
+                        </pic:nvPicPr>
+                        <pic:blipFill>
+                          <a:blip r:embed="rId30"/>
+                          <a:stretch>
+                            <a:fillRect/>
+                          </a:stretch>
+                        </pic:blipFill>
+                        <pic:spPr>
+                          <a:xfrm>
+                            <a:off x="0" y="0"/>
+                            <a:ext cx="1745055" cy="1628285"/>
+                          </a:xfrm>
+                          <a:prstGeom prst="rect">
+                            <a:avLst/>
+                          </a:prstGeom>
+                        </pic:spPr>
+                      </pic:pic>
+                    </a:graphicData>
+                  </a:graphic>
+                </wp:inline>
+              </w:drawing>
+            </w:r>
+          </w:p>
+          <w:p>
+            <w:pPr>
+              <w:rPr>
+                <w:lang w:val="vi-VN"/>
+              </w:rPr>
+            </w:pPr>
+            <w:r>
+              <w:rPr>
+                <w:lang w:val="vi-VN"/>
+              </w:rPr>
+              <w:t>+ Phần sau cần bỏ đi khoảng cách của viền bằng thuộc tính cellspacing của table</w:t>
+            </w:r>
+          </w:p>
+          <w:p>
+            <w:pPr>
+              <w:rPr>
+                <w:lang w:val="vi-VN"/>
+              </w:rPr>
+            </w:pPr>
+            <w:r>
+              <w:rPr>
+                <w:noProof/>
+                <w:lang w:eastAsia="ja-JP"/>
+              </w:rPr>
+              <w:drawing>
+                <wp:inline distT="0" distB="0" distL="0" distR="0" wp14:anchorId="4CBBFF0C" wp14:editId="6776005F">
+                  <wp:extent cx="2562225" cy="593893"/>
+                  <wp:effectExtent l="0" t="0" r="0" b="0"/>
+                  <wp:docPr id="23" name="Picture 23"/>
+                  <wp:cNvGraphicFramePr>
+                    <a:graphicFrameLocks xmlns:a="http://schemas.openxmlformats.org/drawingml/2006/main" noChangeAspect="1"/>
+                  </wp:cNvGraphicFramePr>
+                  <a:graphic xmlns:a="http://schemas.openxmlformats.org/drawingml/2006/main">
+                    <a:graphicData uri="http://schemas.openxmlformats.org/drawingml/2006/picture">
+                      <pic:pic xmlns:pic="http://schemas.openxmlformats.org/drawingml/2006/picture">
+                        <pic:nvPicPr>
+                          <pic:cNvPr id="1" name=""/>
+                          <pic:cNvPicPr/>
+                        </pic:nvPicPr>
+                        <pic:blipFill>
+                          <a:blip r:embed="rId31"/>
+                          <a:stretch>
+                            <a:fillRect/>
+                          </a:stretch>
+                        </pic:blipFill>
+                        <pic:spPr>
+                          <a:xfrm>
+                            <a:off x="0" y="0"/>
+                            <a:ext cx="2576488" cy="597199"/>
+                          </a:xfrm>
+                          <a:prstGeom prst="rect">
+                            <a:avLst/>
+                          </a:prstGeom>
+                        </pic:spPr>
+                      </pic:pic>
+                    </a:graphicData>
+                  </a:graphic>
+                </wp:inline>
+              </w:drawing>
+            </w:r>
+          </w:p>
+          <w:p>
+            <w:pPr>
+              <w:rPr>
+                <w:lang w:val="vi-VN"/>
+              </w:rPr>
+            </w:pPr>
+            <w:r>
+              <w:rPr>
+                <w:lang w:val="vi-VN"/>
+              </w:rPr>
+              <w:t xml:space="preserve">+ </w:t>
+            </w:r>
+            <w:r>
+              <w:rPr>
+                <w:lang w:val="vi-VN"/>
+              </w:rPr>
+              <w:t xml:space="preserve">Phần sau </w:t>
+            </w:r>
+            <w:r>
+              <w:rPr>
+                <w:lang w:val="vi-VN"/>
+              </w:rPr>
+              <w:t>cần sử dụng thuộc tính value để hiển thị các giá trị sau tại mục khoanh đỏ</w:t>
+            </w:r>
+          </w:p>
+          <w:p>
+            <w:pPr>
+              <w:rPr>
+                <w:lang w:val="vi-VN"/>
+              </w:rPr>
+            </w:pPr>
+          </w:p>
+          <w:p>
+            <w:pPr>
+              <w:rPr>
+                <w:lang w:val="vi-VN"/>
+              </w:rPr>
+            </w:pPr>
+            <w:r>
+              <w:rPr>
+                <w:noProof/>
+                <w:lang w:eastAsia="ja-JP"/>
+              </w:rPr>
+              <w:drawing>
+                <wp:inline distT="0" distB="0" distL="0" distR="0" wp14:anchorId="202E69AB" wp14:editId="2F9893A6">
+                  <wp:extent cx="2143125" cy="721114"/>
+                  <wp:effectExtent l="0" t="0" r="0" b="3175"/>
+                  <wp:docPr id="25" name="Picture 25"/>
+                  <wp:cNvGraphicFramePr>
+                    <a:graphicFrameLocks xmlns:a="http://schemas.openxmlformats.org/drawingml/2006/main" noChangeAspect="1"/>
+                  </wp:cNvGraphicFramePr>
+                  <a:graphic xmlns:a="http://schemas.openxmlformats.org/drawingml/2006/main">
+                    <a:graphicData uri="http://schemas.openxmlformats.org/drawingml/2006/picture">
+                      <pic:pic xmlns:pic="http://schemas.openxmlformats.org/drawingml/2006/picture">
+                        <pic:nvPicPr>
+                          <pic:cNvPr id="1" name=""/>
+                          <pic:cNvPicPr/>
+                        </pic:nvPicPr>
+                        <pic:blipFill>
+                          <a:blip r:embed="rId7"/>
+                          <a:stretch>
+                            <a:fillRect/>
+                          </a:stretch>
+                        </pic:blipFill>
+                        <pic:spPr>
+                          <a:xfrm>
+                            <a:off x="0" y="0"/>
+                            <a:ext cx="2172554" cy="731016"/>
+                          </a:xfrm>
+                          <a:prstGeom prst="rect">
+                            <a:avLst/>
+                          </a:prstGeom>
+                        </pic:spPr>
+                      </pic:pic>
+                    </a:graphicData>
+                  </a:graphic>
+                </wp:inline>
+              </w:drawing>
+            </w:r>
+          </w:p>
+          <w:p>
+            <w:pPr>
+              <w:rPr>
+                <w:lang w:val="vi-VN"/>
+              </w:rPr>
+            </w:pPr>
+            <w:r>
+              <w:rPr>
+                <w:lang w:val="vi-VN"/>
+              </w:rPr>
+              <w:t>+ Phần sau đang thiếu 2 input Submit và Reset theo như yêu cầu đề bài</w:t>
+            </w:r>
+          </w:p>
+          <w:p>
+            <w:pPr>
+              <w:rPr>
+                <w:lang w:val="vi-VN"/>
+              </w:rPr>
+            </w:pPr>
+            <w:r>
+              <w:rPr>
+                <w:noProof/>
+                <w:lang w:eastAsia="ja-JP"/>
+              </w:rPr>
+              <w:lastRenderedPageBreak/>
+              <w:drawing>
+                <wp:inline distT="0" distB="0" distL="0" distR="0" wp14:anchorId="4F464FE0" wp14:editId="51E0C1AA">
+                  <wp:extent cx="1981200" cy="1225296"/>
+                  <wp:effectExtent l="0" t="0" r="0" b="0"/>
+                  <wp:docPr id="26" name="Picture 26"/>
+                  <wp:cNvGraphicFramePr>
+                    <a:graphicFrameLocks xmlns:a="http://schemas.openxmlformats.org/drawingml/2006/main" noChangeAspect="1"/>
+                  </wp:cNvGraphicFramePr>
+                  <a:graphic xmlns:a="http://schemas.openxmlformats.org/drawingml/2006/main">
+                    <a:graphicData uri="http://schemas.openxmlformats.org/drawingml/2006/picture">
+                      <pic:pic xmlns:pic="http://schemas.openxmlformats.org/drawingml/2006/picture">
+                        <pic:nvPicPr>
+                          <pic:cNvPr id="1" name=""/>
+                          <pic:cNvPicPr/>
+                        </pic:nvPicPr>
+                        <pic:blipFill>
+                          <a:blip r:embed="rId32"/>
+                          <a:stretch>
+                            <a:fillRect/>
+                          </a:stretch>
+                        </pic:blipFill>
+                        <pic:spPr>
+                          <a:xfrm>
+                            <a:off x="0" y="0"/>
+                            <a:ext cx="1996083" cy="1234501"/>
+                          </a:xfrm>
+                          <a:prstGeom prst="rect">
+                            <a:avLst/>
+                          </a:prstGeom>
+                        </pic:spPr>
+                      </pic:pic>
+                    </a:graphicData>
+                  </a:graphic>
+                </wp:inline>
+              </w:drawing>
+            </w:r>
+          </w:p>
+          <w:p>
+            <w:r>
+              <w:t xml:space="preserve">+ </w:t>
+            </w:r>
+            <w:proofErr w:type="spellStart"/>
+            <w:r>
+              <w:t>Phần</w:t>
+            </w:r>
+            <w:proofErr w:type="spellEnd"/>
+            <w:r>
+              <w:t xml:space="preserve"> </w:t>
+            </w:r>
+            <w:proofErr w:type="spellStart"/>
+            <w:r>
+              <w:t>sau</w:t>
+            </w:r>
+            <w:proofErr w:type="spellEnd"/>
+            <w:r>
+              <w:t xml:space="preserve"> </w:t>
+            </w:r>
+            <w:proofErr w:type="spellStart"/>
+            <w:r>
+              <w:t>đang</w:t>
+            </w:r>
+            <w:proofErr w:type="spellEnd"/>
+            <w:r>
+              <w:t xml:space="preserve"> </w:t>
+            </w:r>
+            <w:proofErr w:type="spellStart"/>
+            <w:r>
+              <w:t>bị</w:t>
+            </w:r>
+            <w:proofErr w:type="spellEnd"/>
+            <w:r>
+              <w:t xml:space="preserve"> </w:t>
+            </w:r>
+            <w:proofErr w:type="spellStart"/>
+            <w:r>
+              <w:t>thiếu</w:t>
+            </w:r>
+            <w:proofErr w:type="spellEnd"/>
+            <w:r>
+              <w:t xml:space="preserve"> input Submit</w:t>
+            </w:r>
+          </w:p>
+          <w:p>
+            <w:r>
+              <w:rPr>
+                <w:noProof/>
+                <w:lang w:eastAsia="ja-JP"/>
+              </w:rPr>
+              <w:drawing>
+                <wp:inline distT="0" distB="0" distL="0" distR="0" wp14:anchorId="0D91133A" wp14:editId="5356BE73">
+                  <wp:extent cx="2857500" cy="658494"/>
+                  <wp:effectExtent l="0" t="0" r="0" b="8890"/>
+                  <wp:docPr id="27" name="Picture 27"/>
+                  <wp:cNvGraphicFramePr>
+                    <a:graphicFrameLocks xmlns:a="http://schemas.openxmlformats.org/drawingml/2006/main" noChangeAspect="1"/>
+                  </wp:cNvGraphicFramePr>
+                  <a:graphic xmlns:a="http://schemas.openxmlformats.org/drawingml/2006/main">
+                    <a:graphicData uri="http://schemas.openxmlformats.org/drawingml/2006/picture">
+                      <pic:pic xmlns:pic="http://schemas.openxmlformats.org/drawingml/2006/picture">
+                        <pic:nvPicPr>
+                          <pic:cNvPr id="1" name=""/>
+                          <pic:cNvPicPr/>
+                        </pic:nvPicPr>
+                        <pic:blipFill>
+                          <a:blip r:embed="rId33"/>
+                          <a:stretch>
+                            <a:fillRect/>
+                          </a:stretch>
+                        </pic:blipFill>
+                        <pic:spPr>
+                          <a:xfrm>
+                            <a:off x="0" y="0"/>
+                            <a:ext cx="2913155" cy="671319"/>
+                          </a:xfrm>
+                          <a:prstGeom prst="rect">
+                            <a:avLst/>
+                          </a:prstGeom>
+                        </pic:spPr>
+                      </pic:pic>
+                    </a:graphicData>
+                  </a:graphic>
+                </wp:inline>
+              </w:drawing>
             </w:r>
           </w:p>
         </w:tc>
@@ -6857,7 +9614,6 @@
   <w:style w:type="character" w:default="1" w:styleId="DefaultParagraphFont">
     <w:name w:val="Default Paragraph Font"/>
     <w:uiPriority w:val="1"/>
-    <w:semiHidden/>
     <w:unhideWhenUsed/>
   </w:style>
   <w:style w:type="table" w:default="1" w:styleId="TableNormal">

</xml_diff>